<commit_message>
added agent specification in bat updated doc, tweak readme
</commit_message>
<xml_diff>
--- a/Acquiring GCP credentials.docx
+++ b/Acquiring GCP credentials.docx
@@ -4,10 +4,18 @@
   <w:body>
     <w:p>
       <w:pPr>
-        <w:jc w:val="center"/>
-      </w:pPr>
-      <w:r>
-        <w:t>Acquiring GCP credentials</w:t>
+        <w:pStyle w:val="Title"/>
+      </w:pPr>
+      <w:r>
+        <w:t xml:space="preserve">Acquiring GCP </w:t>
+      </w:r>
+      <w:r>
+        <w:t>C</w:t>
+      </w:r>
+      <w:bookmarkStart w:id="0" w:name="_GoBack"/>
+      <w:bookmarkEnd w:id="0"/>
+      <w:r>
+        <w:t>redentials</w:t>
       </w:r>
       <w:r>
         <w:t xml:space="preserve"> </w:t>
@@ -252,10 +260,7 @@
         <w:t>”</w:t>
       </w:r>
       <w:r>
-        <w:t xml:space="preserve"> and </w:t>
-      </w:r>
-      <w:r>
-        <w:t>set Key type to JSON and click Create.</w:t>
+        <w:t xml:space="preserve"> and set Key type to JSON and click Create.</w:t>
       </w:r>
     </w:p>
     <w:p>
@@ -272,10 +277,7 @@
         </w:numPr>
       </w:pPr>
       <w:r>
-        <w:t>P</w:t>
-      </w:r>
-      <w:r>
-        <w:t>lace the credential file into root folder of data collection program.</w:t>
+        <w:t>Place the credential file into root folder of data collection program.</w:t>
       </w:r>
     </w:p>
     <w:p>
@@ -538,6 +540,7 @@
         </w:numPr>
       </w:pPr>
       <w:r>
+        <w:lastRenderedPageBreak/>
         <w:t>Once</w:t>
       </w:r>
       <w:r>
@@ -550,10 +553,7 @@
         <w:t xml:space="preserve"> </w:t>
       </w:r>
       <w:r>
-        <w:t>select the project name</w:t>
-      </w:r>
-      <w:r>
-        <w:t xml:space="preserve"> &gt; manage accounts.</w:t>
+        <w:t>select the project name &gt; manage accounts.</w:t>
       </w:r>
     </w:p>
     <w:p>
@@ -565,7 +565,6 @@
         </w:numPr>
       </w:pPr>
       <w:r>
-        <w:lastRenderedPageBreak/>
         <w:t>Note the billing plan of the current project for later.</w:t>
       </w:r>
       <w:r>
@@ -613,13 +612,6 @@
     <w:p>
       <w:pPr>
         <w:pStyle w:val="ListParagraph"/>
-        <w:ind w:left="1440"/>
-      </w:pPr>
-    </w:p>
-    <w:p/>
-    <w:p>
-      <w:pPr>
-        <w:pStyle w:val="ListParagraph"/>
         <w:numPr>
           <w:ilvl w:val="0"/>
           <w:numId w:val="1"/>
@@ -638,13 +630,7 @@
         </w:numPr>
       </w:pPr>
       <w:r>
-        <w:t>Select “APIs &amp; services” from the left-side menu and e</w:t>
-      </w:r>
-      <w:r>
-        <w:t xml:space="preserve">nsure </w:t>
-      </w:r>
-      <w:r>
-        <w:t>Stackdriver Monitoring API, and Google Cloud Resource Manager API are both listed.</w:t>
+        <w:t>Select “APIs &amp; services” from the left-side menu and ensure Stackdriver Monitoring API, and Google Cloud Resource Manager API are both listed.</w:t>
       </w:r>
     </w:p>
     <w:p>
@@ -701,83 +687,6 @@
       </w:r>
       <w:r>
         <w:t xml:space="preserve"> each populated project.</w:t>
-      </w:r>
-    </w:p>
-    <w:p>
-      <w:pPr>
-        <w:pStyle w:val="ListParagraph"/>
-      </w:pPr>
-      <w:bookmarkStart w:id="0" w:name="_GoBack"/>
-      <w:bookmarkEnd w:id="0"/>
-    </w:p>
-    <w:p>
-      <w:pPr>
-        <w:pStyle w:val="ListParagraph"/>
-      </w:pPr>
-    </w:p>
-    <w:p>
-      <w:pPr>
-        <w:rPr>
-          <w:b/>
-          <w:sz w:val="32"/>
-        </w:rPr>
-      </w:pPr>
-      <w:r>
-        <w:rPr>
-          <w:b/>
-          <w:sz w:val="32"/>
-        </w:rPr>
-        <w:t>IMPORTANT</w:t>
-      </w:r>
-    </w:p>
-    <w:p>
-      <w:pPr>
-        <w:rPr>
-          <w:b/>
-        </w:rPr>
-      </w:pPr>
-      <w:r>
-        <w:rPr>
-          <w:b/>
-        </w:rPr>
-        <w:t>User</w:t>
-      </w:r>
-      <w:r>
-        <w:rPr>
-          <w:b/>
-        </w:rPr>
-        <w:t xml:space="preserve"> must have a</w:t>
-      </w:r>
-      <w:r>
-        <w:rPr>
-          <w:b/>
-        </w:rPr>
-        <w:t>lready created an instance</w:t>
-      </w:r>
-      <w:r>
-        <w:rPr>
-          <w:b/>
-        </w:rPr>
-        <w:t xml:space="preserve"> for compute engine default service account to exist (outlined below)</w:t>
-      </w:r>
-    </w:p>
-    <w:p>
-      <w:pPr>
-        <w:rPr>
-          <w:b/>
-        </w:rPr>
-      </w:pPr>
-      <w:r>
-        <w:rPr>
-          <w:b/>
-        </w:rPr>
-        <w:t>Determine</w:t>
-      </w:r>
-      <w:r>
-        <w:rPr>
-          <w:b/>
-        </w:rPr>
-        <w:t xml:space="preserve"> minimum permissions need to complete ^ - Editor</w:t>
       </w:r>
     </w:p>
     <w:p>
@@ -826,13 +735,7 @@
         <w:rPr>
           <w:szCs w:val="32"/>
         </w:rPr>
-        <w:t>default</w:t>
-      </w:r>
-      <w:r>
-        <w:rPr>
-          <w:szCs w:val="32"/>
-        </w:rPr>
-        <w:t xml:space="preserve"> service account</w:t>
+        <w:t>default service account</w:t>
       </w:r>
       <w:r>
         <w:rPr>
@@ -1191,6 +1094,45 @@
       <w:u w:val="single"/>
     </w:rPr>
   </w:style>
+  <w:style w:type="paragraph" w:styleId="Title">
+    <w:name w:val="Title"/>
+    <w:basedOn w:val="Normal"/>
+    <w:next w:val="Normal"/>
+    <w:link w:val="TitleChar"/>
+    <w:uiPriority w:val="10"/>
+    <w:qFormat/>
+    <w:rsid w:val="00D176F3"/>
+    <w:pPr>
+      <w:pBdr>
+        <w:bottom w:val="single" w:sz="8" w:space="4" w:color="4F81BD" w:themeColor="accent1"/>
+      </w:pBdr>
+      <w:spacing w:after="300" w:line="240" w:lineRule="auto"/>
+      <w:contextualSpacing/>
+    </w:pPr>
+    <w:rPr>
+      <w:rFonts w:asciiTheme="majorHAnsi" w:eastAsiaTheme="majorEastAsia" w:hAnsiTheme="majorHAnsi" w:cstheme="majorBidi"/>
+      <w:color w:val="17365D" w:themeColor="text2" w:themeShade="BF"/>
+      <w:spacing w:val="5"/>
+      <w:kern w:val="28"/>
+      <w:sz w:val="52"/>
+      <w:szCs w:val="52"/>
+    </w:rPr>
+  </w:style>
+  <w:style w:type="character" w:customStyle="1" w:styleId="TitleChar">
+    <w:name w:val="Title Char"/>
+    <w:basedOn w:val="DefaultParagraphFont"/>
+    <w:link w:val="Title"/>
+    <w:uiPriority w:val="10"/>
+    <w:rsid w:val="00D176F3"/>
+    <w:rPr>
+      <w:rFonts w:asciiTheme="majorHAnsi" w:eastAsiaTheme="majorEastAsia" w:hAnsiTheme="majorHAnsi" w:cstheme="majorBidi"/>
+      <w:color w:val="17365D" w:themeColor="text2" w:themeShade="BF"/>
+      <w:spacing w:val="5"/>
+      <w:kern w:val="28"/>
+      <w:sz w:val="52"/>
+      <w:szCs w:val="52"/>
+    </w:rPr>
+  </w:style>
 </w:styles>
 </file>
 
@@ -1431,6 +1373,45 @@
     <w:rPr>
       <w:color w:val="0000FF" w:themeColor="hyperlink"/>
       <w:u w:val="single"/>
+    </w:rPr>
+  </w:style>
+  <w:style w:type="paragraph" w:styleId="Title">
+    <w:name w:val="Title"/>
+    <w:basedOn w:val="Normal"/>
+    <w:next w:val="Normal"/>
+    <w:link w:val="TitleChar"/>
+    <w:uiPriority w:val="10"/>
+    <w:qFormat/>
+    <w:rsid w:val="00D176F3"/>
+    <w:pPr>
+      <w:pBdr>
+        <w:bottom w:val="single" w:sz="8" w:space="4" w:color="4F81BD" w:themeColor="accent1"/>
+      </w:pBdr>
+      <w:spacing w:after="300" w:line="240" w:lineRule="auto"/>
+      <w:contextualSpacing/>
+    </w:pPr>
+    <w:rPr>
+      <w:rFonts w:asciiTheme="majorHAnsi" w:eastAsiaTheme="majorEastAsia" w:hAnsiTheme="majorHAnsi" w:cstheme="majorBidi"/>
+      <w:color w:val="17365D" w:themeColor="text2" w:themeShade="BF"/>
+      <w:spacing w:val="5"/>
+      <w:kern w:val="28"/>
+      <w:sz w:val="52"/>
+      <w:szCs w:val="52"/>
+    </w:rPr>
+  </w:style>
+  <w:style w:type="character" w:customStyle="1" w:styleId="TitleChar">
+    <w:name w:val="Title Char"/>
+    <w:basedOn w:val="DefaultParagraphFont"/>
+    <w:link w:val="Title"/>
+    <w:uiPriority w:val="10"/>
+    <w:rsid w:val="00D176F3"/>
+    <w:rPr>
+      <w:rFonts w:asciiTheme="majorHAnsi" w:eastAsiaTheme="majorEastAsia" w:hAnsiTheme="majorHAnsi" w:cstheme="majorBidi"/>
+      <w:color w:val="17365D" w:themeColor="text2" w:themeShade="BF"/>
+      <w:spacing w:val="5"/>
+      <w:kern w:val="28"/>
+      <w:sz w:val="52"/>
+      <w:szCs w:val="52"/>
     </w:rPr>
   </w:style>
 </w:styles>
@@ -1726,7 +1707,7 @@
 </file>
 
 <file path=customXml/itemProps1.xml><?xml version="1.0" encoding="utf-8"?>
-<ds:datastoreItem xmlns:ds="http://schemas.openxmlformats.org/officeDocument/2006/customXml" ds:itemID="{3404548C-7F0D-4B41-9C64-E6A9AB2908BD}">
+<ds:datastoreItem xmlns:ds="http://schemas.openxmlformats.org/officeDocument/2006/customXml" ds:itemID="{7798D891-FA36-4A49-9B5A-859A8FBE6AD8}">
   <ds:schemaRefs>
     <ds:schemaRef ds:uri="http://schemas.openxmlformats.org/officeDocument/2006/bibliography"/>
   </ds:schemaRefs>

</xml_diff>

<commit_message>
auto discovery working, update docs, added --help option
</commit_message>
<xml_diff>
--- a/Acquiring GCP credentials.docx
+++ b/Acquiring GCP credentials.docx
@@ -12,8 +12,6 @@
       <w:r>
         <w:t>C</w:t>
       </w:r>
-      <w:bookmarkStart w:id="0" w:name="_GoBack"/>
-      <w:bookmarkEnd w:id="0"/>
       <w:r>
         <w:t>redentials</w:t>
       </w:r>
@@ -58,14 +56,23 @@
       <w:r>
         <w:t>enu button in the top left corner</w:t>
       </w:r>
+    </w:p>
+    <w:p>
+      <w:pPr>
+        <w:pStyle w:val="ListParagraph"/>
+        <w:numPr>
+          <w:ilvl w:val="1"/>
+          <w:numId w:val="1"/>
+        </w:numPr>
+      </w:pPr>
       <w:r>
         <w:rPr>
           <w:noProof/>
         </w:rPr>
         <w:drawing>
           <wp:inline distT="0" distB="0" distL="0" distR="0" wp14:anchorId="6AEE43F0" wp14:editId="51B13D61">
-            <wp:extent cx="4201064" cy="3062377"/>
-            <wp:effectExtent l="0" t="0" r="0" b="5080"/>
+            <wp:extent cx="3143250" cy="2305050"/>
+            <wp:effectExtent l="0" t="0" r="0" b="0"/>
             <wp:docPr id="2" name="Picture 2"/>
             <wp:cNvGraphicFramePr>
               <a:graphicFrameLocks xmlns:a="http://schemas.openxmlformats.org/drawingml/2006/main" noChangeAspect="1"/>
@@ -85,13 +92,13 @@
                         </a:ext>
                       </a:extLst>
                     </a:blip>
-                    <a:srcRect r="43579" b="26801"/>
+                    <a:srcRect r="57719" b="44815"/>
                     <a:stretch/>
                   </pic:blipFill>
                   <pic:spPr bwMode="auto">
                     <a:xfrm>
                       <a:off x="0" y="0"/>
-                      <a:ext cx="4202377" cy="3063334"/>
+                      <a:ext cx="3149222" cy="2309429"/>
                     </a:xfrm>
                     <a:prstGeom prst="rect">
                       <a:avLst/>
@@ -128,14 +135,25 @@
       <w:r>
         <w:t>Mouse over APIs &amp; Services and select Credentials</w:t>
       </w:r>
+    </w:p>
+    <w:p>
+      <w:pPr>
+        <w:pStyle w:val="ListParagraph"/>
+      </w:pPr>
+    </w:p>
+    <w:p>
+      <w:pPr>
+        <w:pStyle w:val="ListParagraph"/>
+        <w:ind w:left="1440"/>
+      </w:pPr>
       <w:r>
         <w:rPr>
           <w:noProof/>
         </w:rPr>
         <w:drawing>
-          <wp:inline distT="0" distB="0" distL="0" distR="0" wp14:anchorId="60AC8BD5" wp14:editId="567D53BA">
-            <wp:extent cx="4106174" cy="3417730"/>
-            <wp:effectExtent l="0" t="0" r="8890" b="0"/>
+          <wp:inline distT="0" distB="0" distL="0" distR="0" wp14:anchorId="032E7D77" wp14:editId="298FF29B">
+            <wp:extent cx="3305175" cy="2628900"/>
+            <wp:effectExtent l="0" t="0" r="9525" b="0"/>
             <wp:docPr id="3" name="Picture 3"/>
             <wp:cNvGraphicFramePr>
               <a:graphicFrameLocks xmlns:a="http://schemas.openxmlformats.org/drawingml/2006/main" noChangeAspect="1"/>
@@ -155,13 +173,13 @@
                         </a:ext>
                       </a:extLst>
                     </a:blip>
-                    <a:srcRect r="48989" b="24432"/>
+                    <a:srcRect r="58931" b="41861"/>
                     <a:stretch/>
                   </pic:blipFill>
                   <pic:spPr bwMode="auto">
                     <a:xfrm>
                       <a:off x="0" y="0"/>
-                      <a:ext cx="4131924" cy="3439162"/>
+                      <a:ext cx="3326630" cy="2645965"/>
                     </a:xfrm>
                     <a:prstGeom prst="rect">
                       <a:avLst/>
@@ -185,21 +203,6 @@
     <w:p>
       <w:pPr>
         <w:pStyle w:val="ListParagraph"/>
-      </w:pPr>
-    </w:p>
-    <w:p>
-      <w:pPr>
-        <w:pStyle w:val="ListParagraph"/>
-      </w:pPr>
-    </w:p>
-    <w:p>
-      <w:pPr>
-        <w:pStyle w:val="ListParagraph"/>
-      </w:pPr>
-    </w:p>
-    <w:p>
-      <w:pPr>
-        <w:pStyle w:val="ListParagraph"/>
         <w:numPr>
           <w:ilvl w:val="1"/>
           <w:numId w:val="1"/>
@@ -266,6 +269,7 @@
     <w:p>
       <w:pPr>
         <w:pStyle w:val="ListParagraph"/>
+        <w:ind w:left="1440"/>
       </w:pPr>
     </w:p>
     <w:p>
@@ -277,20 +281,32 @@
         </w:numPr>
       </w:pPr>
       <w:r>
-        <w:t>Place the credential file into root folder of data collection program.</w:t>
-      </w:r>
-    </w:p>
-    <w:p>
-      <w:pPr>
-        <w:pStyle w:val="ListParagraph"/>
-        <w:ind w:left="1440"/>
-      </w:pPr>
-    </w:p>
-    <w:p>
-      <w:pPr>
-        <w:pStyle w:val="ListParagraph"/>
-      </w:pPr>
-    </w:p>
+        <w:lastRenderedPageBreak/>
+        <w:t>Rename the downloaded file so it contains no spaces and move it</w:t>
+      </w:r>
+      <w:r>
+        <w:t xml:space="preserve"> into</w:t>
+      </w:r>
+      <w:r>
+        <w:t xml:space="preserve"> the “credentials” folder in the project root o</w:t>
+      </w:r>
+      <w:r>
+        <w:t>f</w:t>
+      </w:r>
+      <w:r>
+        <w:t xml:space="preserve"> the</w:t>
+      </w:r>
+      <w:r>
+        <w:t xml:space="preserve"> data collection program.</w:t>
+      </w:r>
+    </w:p>
+    <w:p>
+      <w:pPr>
+        <w:pStyle w:val="ListParagraph"/>
+      </w:pPr>
+      <w:bookmarkStart w:id="0" w:name="_GoBack"/>
+    </w:p>
+    <w:bookmarkEnd w:id="0"/>
     <w:p>
       <w:pPr>
         <w:pStyle w:val="ListParagraph"/>
@@ -399,9 +415,6 @@
       </w:r>
       <w:r>
         <w:t xml:space="preserve">ccount </w:t>
-      </w:r>
-      <w:r>
-        <w:t>and checking service tier</w:t>
       </w:r>
     </w:p>
     <w:p>
@@ -483,8 +496,8 @@
         </w:rPr>
         <w:drawing>
           <wp:inline distT="0" distB="0" distL="0" distR="0" wp14:anchorId="0CF80A66" wp14:editId="22B3B456">
-            <wp:extent cx="4822145" cy="2009775"/>
-            <wp:effectExtent l="0" t="0" r="0" b="0"/>
+            <wp:extent cx="4457700" cy="1857881"/>
+            <wp:effectExtent l="0" t="0" r="0" b="9525"/>
             <wp:docPr id="1" name="Picture 1"/>
             <wp:cNvGraphicFramePr>
               <a:graphicFrameLocks xmlns:a="http://schemas.openxmlformats.org/drawingml/2006/main" noChangeAspect="1"/>
@@ -510,7 +523,7 @@
                   <pic:spPr bwMode="auto">
                     <a:xfrm>
                       <a:off x="0" y="0"/>
-                      <a:ext cx="4829175" cy="2012705"/>
+                      <a:ext cx="4466510" cy="1861553"/>
                     </a:xfrm>
                     <a:prstGeom prst="rect">
                       <a:avLst/>
@@ -534,80 +547,11 @@
     <w:p>
       <w:pPr>
         <w:pStyle w:val="ListParagraph"/>
-        <w:numPr>
-          <w:ilvl w:val="1"/>
-          <w:numId w:val="1"/>
-        </w:numPr>
-      </w:pPr>
-      <w:r>
-        <w:lastRenderedPageBreak/>
-        <w:t>Once</w:t>
-      </w:r>
-      <w:r>
-        <w:t xml:space="preserve"> it opens the Stackdriver homepage</w:t>
-      </w:r>
-      <w:r>
-        <w:t>, at the top</w:t>
-      </w:r>
-      <w:r>
-        <w:t xml:space="preserve"> </w:t>
-      </w:r>
-      <w:r>
-        <w:t>select the project name &gt; manage accounts.</w:t>
-      </w:r>
-    </w:p>
-    <w:p>
-      <w:pPr>
-        <w:pStyle w:val="ListParagraph"/>
-        <w:numPr>
-          <w:ilvl w:val="1"/>
-          <w:numId w:val="1"/>
-        </w:numPr>
-      </w:pPr>
-      <w:r>
-        <w:t>Note the billing plan of the current project for later.</w:t>
-      </w:r>
-      <w:r>
-        <w:t xml:space="preserve"> (Premium Trial treated as normal premium account)</w:t>
-      </w:r>
-    </w:p>
-    <w:p>
-      <w:pPr>
-        <w:pStyle w:val="ListParagraph"/>
         <w:ind w:left="1440"/>
         <w:rPr>
           <w:noProof/>
         </w:rPr>
       </w:pPr>
-      <w:r>
-        <w:rPr>
-          <w:noProof/>
-        </w:rPr>
-        <w:pict>
-          <v:shapetype id="_x0000_t75" coordsize="21600,21600" o:spt="75" o:preferrelative="t" path="m@4@5l@4@11@9@11@9@5xe" filled="f" stroked="f">
-            <v:stroke joinstyle="miter"/>
-            <v:formulas>
-              <v:f eqn="if lineDrawn pixelLineWidth 0"/>
-              <v:f eqn="sum @0 1 0"/>
-              <v:f eqn="sum 0 0 @1"/>
-              <v:f eqn="prod @2 1 2"/>
-              <v:f eqn="prod @3 21600 pixelWidth"/>
-              <v:f eqn="prod @3 21600 pixelHeight"/>
-              <v:f eqn="sum @0 0 1"/>
-              <v:f eqn="prod @6 1 2"/>
-              <v:f eqn="prod @7 21600 pixelWidth"/>
-              <v:f eqn="sum @8 21600 0"/>
-              <v:f eqn="prod @7 21600 pixelHeight"/>
-              <v:f eqn="sum @10 21600 0"/>
-            </v:formulas>
-            <v:path o:extrusionok="f" gradientshapeok="t" o:connecttype="rect"/>
-            <o:lock v:ext="edit" aspectratio="t"/>
-          </v:shapetype>
-          <v:shape id="_x0000_i1025" type="#_x0000_t75" style="width:296.25pt;height:117.75pt">
-            <v:imagedata r:id="rId11" o:title="stackdriver account status" cropbottom="46305f" cropleft="10427f" cropright="27832f"/>
-          </v:shape>
-        </w:pict>
-      </w:r>
     </w:p>
     <w:p>
       <w:pPr>
@@ -687,61 +631,6 @@
       </w:r>
       <w:r>
         <w:t xml:space="preserve"> each populated project.</w:t>
-      </w:r>
-    </w:p>
-    <w:p>
-      <w:pPr>
-        <w:rPr>
-          <w:b/>
-        </w:rPr>
-      </w:pPr>
-    </w:p>
-    <w:p>
-      <w:pPr>
-        <w:rPr>
-          <w:b/>
-          <w:sz w:val="32"/>
-          <w:szCs w:val="32"/>
-        </w:rPr>
-      </w:pPr>
-      <w:r>
-        <w:rPr>
-          <w:b/>
-          <w:sz w:val="32"/>
-          <w:szCs w:val="32"/>
-        </w:rPr>
-        <w:t>Potential Troubleshooting</w:t>
-      </w:r>
-    </w:p>
-    <w:p>
-      <w:pPr>
-        <w:rPr>
-          <w:szCs w:val="32"/>
-        </w:rPr>
-      </w:pPr>
-      <w:r>
-        <w:rPr>
-          <w:szCs w:val="32"/>
-        </w:rPr>
-        <w:t>If Compute Engine</w:t>
-      </w:r>
-      <w:r>
-        <w:rPr>
-          <w:szCs w:val="32"/>
-        </w:rPr>
-        <w:t xml:space="preserve"> </w:t>
-      </w:r>
-      <w:r>
-        <w:rPr>
-          <w:szCs w:val="32"/>
-        </w:rPr>
-        <w:t>default service account</w:t>
-      </w:r>
-      <w:r>
-        <w:rPr>
-          <w:szCs w:val="32"/>
-        </w:rPr>
-        <w:t xml:space="preserve"> does not exist, the user does not have any instances or has not created any through the console. They will need to create an instance for the default service account to be automatically generated.</w:t>
       </w:r>
     </w:p>
     <w:p/>
@@ -1707,7 +1596,7 @@
 </file>
 
 <file path=customXml/itemProps1.xml><?xml version="1.0" encoding="utf-8"?>
-<ds:datastoreItem xmlns:ds="http://schemas.openxmlformats.org/officeDocument/2006/customXml" ds:itemID="{7798D891-FA36-4A49-9B5A-859A8FBE6AD8}">
+<ds:datastoreItem xmlns:ds="http://schemas.openxmlformats.org/officeDocument/2006/customXml" ds:itemID="{FA9174EB-9ABA-4BEB-97E4-8BBC56DB7C6C}">
   <ds:schemaRefs>
     <ds:schemaRef ds:uri="http://schemas.openxmlformats.org/officeDocument/2006/bibliography"/>
   </ds:schemaRefs>

</xml_diff>

<commit_message>
remove .idea, tweak docs
</commit_message>
<xml_diff>
--- a/Acquiring GCP credentials.docx
+++ b/Acquiring GCP credentials.docx
@@ -5,6 +5,7 @@
     <w:p>
       <w:pPr>
         <w:pStyle w:val="Title"/>
+        <w:spacing w:line="276" w:lineRule="auto"/>
       </w:pPr>
       <w:r>
         <w:t xml:space="preserve">Acquiring GCP </w:t>
@@ -56,23 +57,41 @@
       <w:r>
         <w:t>enu button in the top left corner</w:t>
       </w:r>
-    </w:p>
-    <w:p>
-      <w:pPr>
-        <w:pStyle w:val="ListParagraph"/>
-        <w:numPr>
-          <w:ilvl w:val="1"/>
-          <w:numId w:val="1"/>
-        </w:numPr>
+      <w:r>
+        <w:t xml:space="preserve"> and s</w:t>
+      </w:r>
+      <w:r>
+        <w:t>elect “IAM &amp; Admin” then s</w:t>
+      </w:r>
+      <w:r>
+        <w:t>elect “Service accounts”</w:t>
+      </w:r>
+      <w:r>
+        <w:t xml:space="preserve"> </w:t>
+      </w:r>
+    </w:p>
+    <w:p>
+      <w:pPr>
+        <w:pStyle w:val="ListParagraph"/>
+        <w:ind w:left="1440"/>
+        <w:rPr>
+          <w:noProof/>
+        </w:rPr>
+      </w:pPr>
+    </w:p>
+    <w:p>
+      <w:pPr>
+        <w:pStyle w:val="ListParagraph"/>
+        <w:ind w:left="1440"/>
       </w:pPr>
       <w:r>
         <w:rPr>
           <w:noProof/>
         </w:rPr>
         <w:drawing>
-          <wp:inline distT="0" distB="0" distL="0" distR="0" wp14:anchorId="6AEE43F0" wp14:editId="51B13D61">
-            <wp:extent cx="3143250" cy="2305050"/>
-            <wp:effectExtent l="0" t="0" r="0" b="0"/>
+          <wp:inline distT="0" distB="0" distL="0" distR="0" wp14:anchorId="6B8876B1" wp14:editId="6D3E4601">
+            <wp:extent cx="3843917" cy="3486150"/>
+            <wp:effectExtent l="0" t="0" r="4445" b="0"/>
             <wp:docPr id="2" name="Picture 2"/>
             <wp:cNvGraphicFramePr>
               <a:graphicFrameLocks xmlns:a="http://schemas.openxmlformats.org/drawingml/2006/main" noChangeAspect="1"/>
@@ -81,8 +100,10 @@
               <a:graphicData uri="http://schemas.openxmlformats.org/drawingml/2006/picture">
                 <pic:pic xmlns:pic="http://schemas.openxmlformats.org/drawingml/2006/picture">
                   <pic:nvPicPr>
-                    <pic:cNvPr id="0" name="GCP dash.PNG"/>
-                    <pic:cNvPicPr/>
+                    <pic:cNvPr id="0" name="Picture 1"/>
+                    <pic:cNvPicPr>
+                      <a:picLocks noChangeAspect="1" noChangeArrowheads="1"/>
+                    </pic:cNvPicPr>
                   </pic:nvPicPr>
                   <pic:blipFill rotWithShape="1">
                     <a:blip r:embed="rId7">
@@ -92,13 +113,127 @@
                         </a:ext>
                       </a:extLst>
                     </a:blip>
-                    <a:srcRect r="57719" b="44815"/>
+                    <a:srcRect t="9803" r="39565" b="25929"/>
                     <a:stretch/>
                   </pic:blipFill>
                   <pic:spPr bwMode="auto">
                     <a:xfrm>
                       <a:off x="0" y="0"/>
-                      <a:ext cx="3149222" cy="2309429"/>
+                      <a:ext cx="3843917" cy="3486150"/>
+                    </a:xfrm>
+                    <a:prstGeom prst="rect">
+                      <a:avLst/>
+                    </a:prstGeom>
+                    <a:noFill/>
+                    <a:ln>
+                      <a:noFill/>
+                    </a:ln>
+                    <a:extLst>
+                      <a:ext uri="{53640926-AAD7-44D8-BBD7-CCE9431645EC}">
+                        <a14:shadowObscured xmlns:a14="http://schemas.microsoft.com/office/drawing/2010/main"/>
+                      </a:ext>
+                    </a:extLst>
+                  </pic:spPr>
+                </pic:pic>
+              </a:graphicData>
+            </a:graphic>
+          </wp:inline>
+        </w:drawing>
+      </w:r>
+    </w:p>
+    <w:p>
+      <w:pPr>
+        <w:pStyle w:val="ListParagraph"/>
+        <w:numPr>
+          <w:ilvl w:val="1"/>
+          <w:numId w:val="1"/>
+        </w:numPr>
+      </w:pPr>
+      <w:r>
+        <w:t>S</w:t>
+      </w:r>
+      <w:r>
+        <w:t>elect “Create Service Account” at the top</w:t>
+      </w:r>
+      <w:r>
+        <w:t>.</w:t>
+      </w:r>
+      <w:r>
+        <w:t xml:space="preserve"> </w:t>
+      </w:r>
+    </w:p>
+    <w:p>
+      <w:pPr>
+        <w:pStyle w:val="ListParagraph"/>
+        <w:numPr>
+          <w:ilvl w:val="1"/>
+          <w:numId w:val="1"/>
+        </w:numPr>
+      </w:pPr>
+      <w:r>
+        <w:t xml:space="preserve">Enter </w:t>
+      </w:r>
+      <w:r>
+        <w:t xml:space="preserve">a name </w:t>
+      </w:r>
+      <w:r>
+        <w:t xml:space="preserve"> and set the role to Project &gt; Viewer</w:t>
+      </w:r>
+      <w:r>
+        <w:t xml:space="preserve"> </w:t>
+      </w:r>
+    </w:p>
+    <w:p>
+      <w:pPr>
+        <w:pStyle w:val="ListParagraph"/>
+        <w:numPr>
+          <w:ilvl w:val="1"/>
+          <w:numId w:val="1"/>
+        </w:numPr>
+      </w:pPr>
+      <w:r>
+        <w:t>Check the box for “Furnish a new private key” and ensure the key type is “JSON”</w:t>
+      </w:r>
+      <w:r>
+        <w:rPr>
+          <w:noProof/>
+        </w:rPr>
+        <w:t xml:space="preserve"> </w:t>
+      </w:r>
+      <w:r>
+        <w:rPr>
+          <w:noProof/>
+        </w:rPr>
+        <w:drawing>
+          <wp:inline distT="0" distB="0" distL="0" distR="0" wp14:anchorId="4FA60947" wp14:editId="2FBECFD2">
+            <wp:extent cx="4733925" cy="2305050"/>
+            <wp:effectExtent l="0" t="0" r="9525" b="0"/>
+            <wp:docPr id="4" name="Picture 4"/>
+            <wp:cNvGraphicFramePr>
+              <a:graphicFrameLocks xmlns:a="http://schemas.openxmlformats.org/drawingml/2006/main" noChangeAspect="1"/>
+            </wp:cNvGraphicFramePr>
+            <a:graphic xmlns:a="http://schemas.openxmlformats.org/drawingml/2006/main">
+              <a:graphicData uri="http://schemas.openxmlformats.org/drawingml/2006/picture">
+                <pic:pic xmlns:pic="http://schemas.openxmlformats.org/drawingml/2006/picture">
+                  <pic:nvPicPr>
+                    <pic:cNvPr id="0" name="create new service.PNG"/>
+                    <pic:cNvPicPr/>
+                  </pic:nvPicPr>
+                  <pic:blipFill rotWithShape="1">
+                    <a:blip r:embed="rId8">
+                      <a:extLst>
+                        <a:ext uri="{28A0092B-C50C-407E-A947-70E740481C1C}">
+                          <a14:useLocalDpi xmlns:a14="http://schemas.microsoft.com/office/drawing/2010/main" val="0"/>
+                        </a:ext>
+                      </a:extLst>
+                    </a:blip>
+                    <a:srcRect l="23082" t="19011" r="27719" b="38353"/>
+                    <a:stretch/>
+                  </pic:blipFill>
+                  <pic:spPr bwMode="auto">
+                    <a:xfrm>
+                      <a:off x="0" y="0"/>
+                      <a:ext cx="4733925" cy="2305050"/>
                     </a:xfrm>
                     <a:prstGeom prst="rect">
                       <a:avLst/>
@@ -122,82 +257,20 @@
     <w:p>
       <w:pPr>
         <w:pStyle w:val="ListParagraph"/>
-      </w:pPr>
-    </w:p>
-    <w:p>
-      <w:pPr>
-        <w:pStyle w:val="ListParagraph"/>
         <w:numPr>
           <w:ilvl w:val="1"/>
           <w:numId w:val="1"/>
         </w:numPr>
       </w:pPr>
       <w:r>
-        <w:t>Mouse over APIs &amp; Services and select Credentials</w:t>
-      </w:r>
-    </w:p>
-    <w:p>
-      <w:pPr>
-        <w:pStyle w:val="ListParagraph"/>
-      </w:pPr>
-    </w:p>
-    <w:p>
-      <w:pPr>
-        <w:pStyle w:val="ListParagraph"/>
-        <w:ind w:left="1440"/>
-      </w:pPr>
-      <w:r>
-        <w:rPr>
-          <w:noProof/>
-        </w:rPr>
-        <w:drawing>
-          <wp:inline distT="0" distB="0" distL="0" distR="0" wp14:anchorId="032E7D77" wp14:editId="298FF29B">
-            <wp:extent cx="3305175" cy="2628900"/>
-            <wp:effectExtent l="0" t="0" r="9525" b="0"/>
-            <wp:docPr id="3" name="Picture 3"/>
-            <wp:cNvGraphicFramePr>
-              <a:graphicFrameLocks xmlns:a="http://schemas.openxmlformats.org/drawingml/2006/main" noChangeAspect="1"/>
-            </wp:cNvGraphicFramePr>
-            <a:graphic xmlns:a="http://schemas.openxmlformats.org/drawingml/2006/main">
-              <a:graphicData uri="http://schemas.openxmlformats.org/drawingml/2006/picture">
-                <pic:pic xmlns:pic="http://schemas.openxmlformats.org/drawingml/2006/picture">
-                  <pic:nvPicPr>
-                    <pic:cNvPr id="0" name="api submenu credentials.PNG"/>
-                    <pic:cNvPicPr/>
-                  </pic:nvPicPr>
-                  <pic:blipFill rotWithShape="1">
-                    <a:blip r:embed="rId8">
-                      <a:extLst>
-                        <a:ext uri="{28A0092B-C50C-407E-A947-70E740481C1C}">
-                          <a14:useLocalDpi xmlns:a14="http://schemas.microsoft.com/office/drawing/2010/main" val="0"/>
-                        </a:ext>
-                      </a:extLst>
-                    </a:blip>
-                    <a:srcRect r="58931" b="41861"/>
-                    <a:stretch/>
-                  </pic:blipFill>
-                  <pic:spPr bwMode="auto">
-                    <a:xfrm>
-                      <a:off x="0" y="0"/>
-                      <a:ext cx="3326630" cy="2645965"/>
-                    </a:xfrm>
-                    <a:prstGeom prst="rect">
-                      <a:avLst/>
-                    </a:prstGeom>
-                    <a:ln>
-                      <a:noFill/>
-                    </a:ln>
-                    <a:extLst>
-                      <a:ext uri="{53640926-AAD7-44D8-BBD7-CCE9431645EC}">
-                        <a14:shadowObscured xmlns:a14="http://schemas.microsoft.com/office/drawing/2010/main"/>
-                      </a:ext>
-                    </a:extLst>
-                  </pic:spPr>
-                </pic:pic>
-              </a:graphicData>
-            </a:graphic>
-          </wp:inline>
-        </w:drawing>
+        <w:lastRenderedPageBreak/>
+        <w:t>Click Create and</w:t>
+      </w:r>
+      <w:r>
+        <w:t xml:space="preserve"> </w:t>
+      </w:r>
+      <w:r>
+        <w:t>rename the file to something without spaces. ex. (my-project-123.json)</w:t>
       </w:r>
     </w:p>
     <w:p>
@@ -209,38 +282,11 @@
         </w:numPr>
       </w:pPr>
       <w:r>
-        <w:t xml:space="preserve">Click Create Credentials and select </w:t>
-      </w:r>
-      <w:r>
-        <w:t>S</w:t>
-      </w:r>
-      <w:r>
-        <w:t>ervice account</w:t>
-      </w:r>
-      <w:r>
-        <w:t xml:space="preserve"> key</w:t>
-      </w:r>
-      <w:r>
-        <w:t xml:space="preserve"> </w:t>
-      </w:r>
-    </w:p>
-    <w:p>
-      <w:pPr>
-        <w:pStyle w:val="ListParagraph"/>
-        <w:numPr>
-          <w:ilvl w:val="2"/>
-          <w:numId w:val="1"/>
-        </w:numPr>
-      </w:pPr>
-      <w:r>
-        <w:t xml:space="preserve">If the option is unavailable, contact the project owner to attain “Editor” permissions within the project </w:t>
-      </w:r>
-    </w:p>
-    <w:p>
-      <w:pPr>
-        <w:pStyle w:val="ListParagraph"/>
-        <w:ind w:left="1440"/>
-      </w:pPr>
+        <w:t xml:space="preserve"> Move the downloaded file into the “credentials” folder of the GCP Discovery </w:t>
+      </w:r>
+      <w:r>
+        <w:t>folder</w:t>
+      </w:r>
     </w:p>
     <w:p>
       <w:pPr>
@@ -250,20 +296,22 @@
           <w:numId w:val="1"/>
         </w:numPr>
       </w:pPr>
-      <w:r>
-        <w:t xml:space="preserve">Set Service account to </w:t>
-      </w:r>
-      <w:r>
-        <w:t>“</w:t>
-      </w:r>
-      <w:r>
-        <w:t>Compute Engine default service account</w:t>
-      </w:r>
-      <w:r>
-        <w:t>”</w:t>
-      </w:r>
-      <w:r>
-        <w:t xml:space="preserve"> and set Key type to JSON and click Create.</w:t>
+    </w:p>
+    <w:p>
+      <w:pPr>
+        <w:pStyle w:val="ListParagraph"/>
+      </w:pPr>
+    </w:p>
+    <w:p>
+      <w:pPr>
+        <w:pStyle w:val="ListParagraph"/>
+        <w:numPr>
+          <w:ilvl w:val="0"/>
+          <w:numId w:val="1"/>
+        </w:numPr>
+      </w:pPr>
+      <w:r>
+        <w:t xml:space="preserve">Ensuring project has an associated Stackdriver account </w:t>
       </w:r>
     </w:p>
     <w:p>
@@ -281,42 +329,10 @@
         </w:numPr>
       </w:pPr>
       <w:r>
-        <w:lastRenderedPageBreak/>
-        <w:t>Rename the downloaded file so it contains no spaces and move it</w:t>
-      </w:r>
-      <w:r>
-        <w:t xml:space="preserve"> into</w:t>
-      </w:r>
-      <w:r>
-        <w:t xml:space="preserve"> the “credentials” folder in the project root o</w:t>
-      </w:r>
-      <w:r>
-        <w:t>f</w:t>
-      </w:r>
-      <w:r>
-        <w:t xml:space="preserve"> the</w:t>
-      </w:r>
-      <w:r>
-        <w:t xml:space="preserve"> data collection program.</w:t>
-      </w:r>
-    </w:p>
-    <w:p>
-      <w:pPr>
-        <w:pStyle w:val="ListParagraph"/>
-      </w:pPr>
-      <w:bookmarkStart w:id="0" w:name="_GoBack"/>
-    </w:p>
-    <w:bookmarkEnd w:id="0"/>
-    <w:p>
-      <w:pPr>
-        <w:pStyle w:val="ListParagraph"/>
-        <w:numPr>
-          <w:ilvl w:val="0"/>
-          <w:numId w:val="1"/>
-        </w:numPr>
-      </w:pPr>
-      <w:r>
-        <w:t xml:space="preserve">Ensuring service account privileges </w:t>
+        <w:t xml:space="preserve">In </w:t>
+      </w:r>
+      <w:r>
+        <w:t>the left-side menu, scroll down and select “Monitoring” under the “Stackdriver” subtitle.</w:t>
       </w:r>
     </w:p>
     <w:p>
@@ -328,138 +344,7 @@
         </w:numPr>
       </w:pPr>
       <w:r>
-        <w:t>Use t</w:t>
-      </w:r>
-      <w:r>
-        <w:t>he Menu button to access “IAM &amp; A</w:t>
-      </w:r>
-      <w:r>
-        <w:t>dmin</w:t>
-      </w:r>
-      <w:r>
-        <w:t>”</w:t>
-      </w:r>
-      <w:r>
-        <w:t xml:space="preserve"> and ensure that the “Compute Engine default service account” is listed with viewer role(s) or higher. </w:t>
-      </w:r>
-    </w:p>
-    <w:p>
-      <w:pPr>
-        <w:pStyle w:val="ListParagraph"/>
-        <w:ind w:firstLine="720"/>
-      </w:pPr>
-    </w:p>
-    <w:p>
-      <w:pPr>
-        <w:pStyle w:val="ListParagraph"/>
-        <w:ind w:firstLine="720"/>
-      </w:pPr>
-      <w:r>
-        <w:t>If a</w:t>
-      </w:r>
-      <w:r>
-        <w:t>ccount is not listed:</w:t>
-      </w:r>
-    </w:p>
-    <w:p>
-      <w:pPr>
-        <w:pStyle w:val="ListParagraph"/>
-        <w:numPr>
-          <w:ilvl w:val="2"/>
-          <w:numId w:val="1"/>
-        </w:numPr>
-      </w:pPr>
-      <w:r>
-        <w:t>Select</w:t>
-      </w:r>
-      <w:r>
-        <w:t xml:space="preserve"> service accounts</w:t>
-      </w:r>
-      <w:r>
-        <w:t xml:space="preserve"> from the left-side menu and copy the “Service account ID” associated with the “Compute Engine default service account.”</w:t>
-      </w:r>
-    </w:p>
-    <w:p>
-      <w:pPr>
-        <w:pStyle w:val="ListParagraph"/>
-        <w:numPr>
-          <w:ilvl w:val="2"/>
-          <w:numId w:val="1"/>
-        </w:numPr>
-      </w:pPr>
-      <w:r>
-        <w:t>Select IAM from the left-side menu, select “ADD” at the top and paste the Service account ID into “Members” and set “Roles” to Editor (Project</w:t>
-      </w:r>
-      <w:r>
-        <w:t xml:space="preserve"> &gt; </w:t>
-      </w:r>
-      <w:r>
-        <w:t>Editor)</w:t>
-      </w:r>
-    </w:p>
-    <w:p>
-      <w:pPr>
-        <w:pStyle w:val="ListParagraph"/>
-      </w:pPr>
-    </w:p>
-    <w:p>
-      <w:pPr>
-        <w:pStyle w:val="ListParagraph"/>
-        <w:numPr>
-          <w:ilvl w:val="0"/>
-          <w:numId w:val="1"/>
-        </w:numPr>
-      </w:pPr>
-      <w:r>
-        <w:t>Ensuring project has an associated Stackdriver a</w:t>
-      </w:r>
-      <w:r>
-        <w:t xml:space="preserve">ccount </w:t>
-      </w:r>
-    </w:p>
-    <w:p>
-      <w:pPr>
-        <w:pStyle w:val="ListParagraph"/>
-        <w:numPr>
-          <w:ilvl w:val="1"/>
-          <w:numId w:val="1"/>
-        </w:numPr>
-      </w:pPr>
-      <w:r>
-        <w:t xml:space="preserve">In the left-side menu, scroll down </w:t>
-      </w:r>
-      <w:r>
-        <w:t>and select</w:t>
-      </w:r>
-      <w:r>
-        <w:t xml:space="preserve"> “Monitoring” under the “Stackdriver” subtitle</w:t>
-      </w:r>
-      <w:r>
-        <w:t>.</w:t>
-      </w:r>
-    </w:p>
-    <w:p>
-      <w:pPr>
-        <w:pStyle w:val="ListParagraph"/>
-        <w:numPr>
-          <w:ilvl w:val="1"/>
-          <w:numId w:val="1"/>
-        </w:numPr>
-      </w:pPr>
-      <w:r>
-        <w:t>If the prompt states</w:t>
-      </w:r>
-      <w:r>
-        <w:t xml:space="preserve"> “(project name) is not in a </w:t>
-      </w:r>
-      <w:r>
-        <w:t>Stackdriver</w:t>
-      </w:r>
-      <w:r>
-        <w:t xml:space="preserve"> account</w:t>
-      </w:r>
-      <w:r>
-        <w:t xml:space="preserve">”, Go through “Creating a Stackdriver account” in the </w:t>
+        <w:t xml:space="preserve">If the prompt states “(project name) is not in a Stackdriver account”, Go through “Creating a Stackdriver account” in the </w:t>
       </w:r>
       <w:hyperlink r:id="rId9" w:history="1">
         <w:r>
@@ -470,33 +355,23 @@
         </w:r>
       </w:hyperlink>
       <w:r>
-        <w:t xml:space="preserve"> from step 4 onward</w:t>
-      </w:r>
-      <w:r>
-        <w:t xml:space="preserve"> then continue here.</w:t>
-      </w:r>
-    </w:p>
-    <w:p>
-      <w:pPr>
-        <w:pStyle w:val="ListParagraph"/>
-        <w:ind w:left="1440"/>
+        <w:t xml:space="preserve"> from step 4 onward then continue here.</w:t>
+      </w:r>
+      <w:r>
         <w:rPr>
           <w:noProof/>
         </w:rPr>
-      </w:pPr>
-    </w:p>
-    <w:p>
-      <w:pPr>
-        <w:pStyle w:val="ListParagraph"/>
-        <w:ind w:left="1440"/>
-      </w:pPr>
+        <w:t xml:space="preserve"> </w:t>
+      </w:r>
+    </w:p>
+    <w:p>
       <w:r>
         <w:rPr>
           <w:noProof/>
         </w:rPr>
         <w:drawing>
-          <wp:inline distT="0" distB="0" distL="0" distR="0" wp14:anchorId="0CF80A66" wp14:editId="22B3B456">
-            <wp:extent cx="4457700" cy="1857881"/>
+          <wp:inline distT="0" distB="0" distL="0" distR="0" wp14:anchorId="1A8CA986" wp14:editId="215027FD">
+            <wp:extent cx="6553200" cy="3419475"/>
             <wp:effectExtent l="0" t="0" r="0" b="9525"/>
             <wp:docPr id="1" name="Picture 1"/>
             <wp:cNvGraphicFramePr>
@@ -517,13 +392,13 @@
                         </a:ext>
                       </a:extLst>
                     </a:blip>
-                    <a:srcRect l="17148" r="28685" b="59820"/>
+                    <a:srcRect l="-230" t="204" r="20578" b="25826"/>
                     <a:stretch/>
                   </pic:blipFill>
                   <pic:spPr bwMode="auto">
                     <a:xfrm>
                       <a:off x="0" y="0"/>
-                      <a:ext cx="4466510" cy="1861553"/>
+                      <a:ext cx="6567941" cy="3427167"/>
                     </a:xfrm>
                     <a:prstGeom prst="rect">
                       <a:avLst/>
@@ -547,10 +422,56 @@
     <w:p>
       <w:pPr>
         <w:pStyle w:val="ListParagraph"/>
-        <w:ind w:left="1440"/>
-        <w:rPr>
-          <w:noProof/>
-        </w:rPr>
+      </w:pPr>
+    </w:p>
+    <w:p>
+      <w:pPr>
+        <w:pStyle w:val="ListParagraph"/>
+      </w:pPr>
+    </w:p>
+    <w:p>
+      <w:pPr>
+        <w:pStyle w:val="ListParagraph"/>
+      </w:pPr>
+    </w:p>
+    <w:p>
+      <w:pPr>
+        <w:pStyle w:val="ListParagraph"/>
+      </w:pPr>
+    </w:p>
+    <w:p>
+      <w:pPr>
+        <w:pStyle w:val="ListParagraph"/>
+      </w:pPr>
+    </w:p>
+    <w:p>
+      <w:pPr>
+        <w:pStyle w:val="ListParagraph"/>
+      </w:pPr>
+    </w:p>
+    <w:p>
+      <w:pPr>
+        <w:pStyle w:val="ListParagraph"/>
+      </w:pPr>
+    </w:p>
+    <w:p>
+      <w:pPr>
+        <w:pStyle w:val="ListParagraph"/>
+      </w:pPr>
+    </w:p>
+    <w:p>
+      <w:pPr>
+        <w:pStyle w:val="ListParagraph"/>
+      </w:pPr>
+    </w:p>
+    <w:p>
+      <w:pPr>
+        <w:pStyle w:val="ListParagraph"/>
+      </w:pPr>
+    </w:p>
+    <w:p>
+      <w:pPr>
+        <w:pStyle w:val="ListParagraph"/>
       </w:pPr>
     </w:p>
     <w:p>
@@ -562,7 +483,8 @@
         </w:numPr>
       </w:pPr>
       <w:r>
-        <w:t>Ensure required APIs are enabled.</w:t>
+        <w:lastRenderedPageBreak/>
+        <w:t>Ensuring Required APIs are running.</w:t>
       </w:r>
     </w:p>
     <w:p>
@@ -576,6 +498,53 @@
       <w:r>
         <w:t>Select “APIs &amp; services” from the left-side menu and ensure Stackdriver Monitoring API, and Google Cloud Resource Manager API are both listed.</w:t>
       </w:r>
+      <w:r>
+        <w:rPr>
+          <w:noProof/>
+        </w:rPr>
+        <w:drawing>
+          <wp:inline distT="0" distB="0" distL="0" distR="0" wp14:anchorId="16C697B6" wp14:editId="5BB6DA36">
+            <wp:extent cx="4514850" cy="3772931"/>
+            <wp:effectExtent l="0" t="0" r="0" b="0"/>
+            <wp:docPr id="3" name="Picture 3"/>
+            <wp:cNvGraphicFramePr>
+              <a:graphicFrameLocks xmlns:a="http://schemas.openxmlformats.org/drawingml/2006/main" noChangeAspect="1"/>
+            </wp:cNvGraphicFramePr>
+            <a:graphic xmlns:a="http://schemas.openxmlformats.org/drawingml/2006/main">
+              <a:graphicData uri="http://schemas.openxmlformats.org/drawingml/2006/picture">
+                <pic:pic xmlns:pic="http://schemas.openxmlformats.org/drawingml/2006/picture">
+                  <pic:nvPicPr>
+                    <pic:cNvPr id="0" name=""/>
+                    <pic:cNvPicPr/>
+                  </pic:nvPicPr>
+                  <pic:blipFill rotWithShape="1">
+                    <a:blip r:embed="rId11"/>
+                    <a:srcRect r="50788" b="25050"/>
+                    <a:stretch/>
+                  </pic:blipFill>
+                  <pic:spPr bwMode="auto">
+                    <a:xfrm>
+                      <a:off x="0" y="0"/>
+                      <a:ext cx="4518982" cy="3776384"/>
+                    </a:xfrm>
+                    <a:prstGeom prst="rect">
+                      <a:avLst/>
+                    </a:prstGeom>
+                    <a:ln>
+                      <a:noFill/>
+                    </a:ln>
+                    <a:extLst>
+                      <a:ext uri="{53640926-AAD7-44D8-BBD7-CCE9431645EC}">
+                        <a14:shadowObscured xmlns:a14="http://schemas.microsoft.com/office/drawing/2010/main"/>
+                      </a:ext>
+                    </a:extLst>
+                  </pic:spPr>
+                </pic:pic>
+              </a:graphicData>
+            </a:graphic>
+          </wp:inline>
+        </w:drawing>
+      </w:r>
     </w:p>
     <w:p>
       <w:pPr>
@@ -586,28 +555,70 @@
         </w:numPr>
       </w:pPr>
       <w:r>
-        <w:t xml:space="preserve">If either is not listed, select </w:t>
-      </w:r>
-      <w:r>
-        <w:t>“L</w:t>
-      </w:r>
-      <w:r>
-        <w:t>ibrary</w:t>
-      </w:r>
-      <w:r>
-        <w:t>”</w:t>
-      </w:r>
-      <w:r>
-        <w:t xml:space="preserve"> from the left-side menu</w:t>
-      </w:r>
-      <w:r>
-        <w:t>, and search for each missing API and enable it.</w:t>
-      </w:r>
-    </w:p>
-    <w:p>
-      <w:pPr>
-        <w:pStyle w:val="ListParagraph"/>
-      </w:pPr>
+        <w:t>If either is not listed, select “Library” from the left-side menu, and search for each missing API and enable it.</w:t>
+      </w:r>
+      <w:r>
+        <w:t xml:space="preserve"> </w:t>
+      </w:r>
+    </w:p>
+    <w:p>
+      <w:pPr>
+        <w:pStyle w:val="ListParagraph"/>
+        <w:ind w:left="1440"/>
+      </w:pPr>
+      <w:r>
+        <w:rPr>
+          <w:noProof/>
+        </w:rPr>
+        <w:drawing>
+          <wp:inline distT="0" distB="0" distL="0" distR="0" wp14:anchorId="0EB4BC36" wp14:editId="46A52062">
+            <wp:extent cx="4695657" cy="3086100"/>
+            <wp:effectExtent l="0" t="0" r="0" b="0"/>
+            <wp:docPr id="5" name="Picture 5"/>
+            <wp:cNvGraphicFramePr>
+              <a:graphicFrameLocks xmlns:a="http://schemas.openxmlformats.org/drawingml/2006/main" noChangeAspect="1"/>
+            </wp:cNvGraphicFramePr>
+            <a:graphic xmlns:a="http://schemas.openxmlformats.org/drawingml/2006/main">
+              <a:graphicData uri="http://schemas.openxmlformats.org/drawingml/2006/picture">
+                <pic:pic xmlns:pic="http://schemas.openxmlformats.org/drawingml/2006/picture">
+                  <pic:nvPicPr>
+                    <pic:cNvPr id="0" name="api library.PNG"/>
+                    <pic:cNvPicPr/>
+                  </pic:nvPicPr>
+                  <pic:blipFill rotWithShape="1">
+                    <a:blip r:embed="rId12">
+                      <a:extLst>
+                        <a:ext uri="{28A0092B-C50C-407E-A947-70E740481C1C}">
+                          <a14:useLocalDpi xmlns:a14="http://schemas.microsoft.com/office/drawing/2010/main" val="0"/>
+                        </a:ext>
+                      </a:extLst>
+                    </a:blip>
+                    <a:srcRect r="54968" b="47325"/>
+                    <a:stretch/>
+                  </pic:blipFill>
+                  <pic:spPr bwMode="auto">
+                    <a:xfrm>
+                      <a:off x="0" y="0"/>
+                      <a:ext cx="4695825" cy="3086210"/>
+                    </a:xfrm>
+                    <a:prstGeom prst="rect">
+                      <a:avLst/>
+                    </a:prstGeom>
+                    <a:ln>
+                      <a:noFill/>
+                    </a:ln>
+                    <a:extLst>
+                      <a:ext uri="{53640926-AAD7-44D8-BBD7-CCE9431645EC}">
+                        <a14:shadowObscured xmlns:a14="http://schemas.microsoft.com/office/drawing/2010/main"/>
+                      </a:ext>
+                    </a:extLst>
+                  </pic:spPr>
+                </pic:pic>
+              </a:graphicData>
+            </a:graphic>
+          </wp:inline>
+        </w:drawing>
+      </w:r>
     </w:p>
     <w:p>
       <w:pPr>
@@ -621,7 +632,10 @@
         <w:t xml:space="preserve">Repeat steps </w:t>
       </w:r>
       <w:r>
-        <w:t>1-5</w:t>
+        <w:t>1-</w:t>
+      </w:r>
+      <w:r>
+        <w:t>3</w:t>
       </w:r>
       <w:r>
         <w:t xml:space="preserve"> </w:t>
@@ -632,8 +646,9 @@
       <w:r>
         <w:t xml:space="preserve"> each populated project.</w:t>
       </w:r>
-    </w:p>
-    <w:p/>
+      <w:bookmarkStart w:id="0" w:name="_GoBack"/>
+      <w:bookmarkEnd w:id="0"/>
+    </w:p>
     <w:sectPr>
       <w:pgSz w:w="12240" w:h="15840"/>
       <w:pgMar w:top="1440" w:right="1440" w:bottom="1440" w:left="1440" w:header="720" w:footer="720" w:gutter="0"/>
@@ -649,7 +664,7 @@
   <w:abstractNum w:abstractNumId="0">
     <w:nsid w:val="0C332D27"/>
     <w:multiLevelType w:val="hybridMultilevel"/>
-    <w:tmpl w:val="7FDA6484"/>
+    <w:tmpl w:val="C2E42C3C"/>
     <w:lvl w:ilvl="0" w:tplc="0409000F">
       <w:start w:val="1"/>
       <w:numFmt w:val="decimal"/>
@@ -674,7 +689,99 @@
         <w:rFonts w:ascii="Symbol" w:hAnsi="Symbol" w:hint="default"/>
       </w:rPr>
     </w:lvl>
-    <w:lvl w:ilvl="2" w:tplc="0409001B">
+    <w:lvl w:ilvl="2" w:tplc="ED10007A">
+      <w:start w:val="1"/>
+      <w:numFmt w:val="bullet"/>
+      <w:lvlText w:val=""/>
+      <w:lvlJc w:val="left"/>
+      <w:pPr>
+        <w:ind w:left="2160" w:hanging="180"/>
+      </w:pPr>
+      <w:rPr>
+        <w:rFonts w:ascii="Symbol" w:hAnsi="Symbol" w:hint="default"/>
+      </w:rPr>
+    </w:lvl>
+    <w:lvl w:ilvl="3" w:tplc="ECBC6C24">
+      <w:start w:val="3"/>
+      <w:numFmt w:val="decimal"/>
+      <w:lvlText w:val="%4"/>
+      <w:lvlJc w:val="left"/>
+      <w:pPr>
+        <w:ind w:left="2880" w:hanging="360"/>
+      </w:pPr>
+      <w:rPr>
+        <w:rFonts w:hint="default"/>
+      </w:rPr>
+    </w:lvl>
+    <w:lvl w:ilvl="4" w:tplc="04090019" w:tentative="1">
+      <w:start w:val="1"/>
+      <w:numFmt w:val="lowerLetter"/>
+      <w:lvlText w:val="%5."/>
+      <w:lvlJc w:val="left"/>
+      <w:pPr>
+        <w:ind w:left="3600" w:hanging="360"/>
+      </w:pPr>
+    </w:lvl>
+    <w:lvl w:ilvl="5" w:tplc="0409001B" w:tentative="1">
+      <w:start w:val="1"/>
+      <w:numFmt w:val="lowerRoman"/>
+      <w:lvlText w:val="%6."/>
+      <w:lvlJc w:val="right"/>
+      <w:pPr>
+        <w:ind w:left="4320" w:hanging="180"/>
+      </w:pPr>
+    </w:lvl>
+    <w:lvl w:ilvl="6" w:tplc="0409000F" w:tentative="1">
+      <w:start w:val="1"/>
+      <w:numFmt w:val="decimal"/>
+      <w:lvlText w:val="%7."/>
+      <w:lvlJc w:val="left"/>
+      <w:pPr>
+        <w:ind w:left="5040" w:hanging="360"/>
+      </w:pPr>
+    </w:lvl>
+    <w:lvl w:ilvl="7" w:tplc="04090019" w:tentative="1">
+      <w:start w:val="1"/>
+      <w:numFmt w:val="lowerLetter"/>
+      <w:lvlText w:val="%8."/>
+      <w:lvlJc w:val="left"/>
+      <w:pPr>
+        <w:ind w:left="5760" w:hanging="360"/>
+      </w:pPr>
+    </w:lvl>
+    <w:lvl w:ilvl="8" w:tplc="0409001B" w:tentative="1">
+      <w:start w:val="1"/>
+      <w:numFmt w:val="lowerRoman"/>
+      <w:lvlText w:val="%9."/>
+      <w:lvlJc w:val="right"/>
+      <w:pPr>
+        <w:ind w:left="6480" w:hanging="180"/>
+      </w:pPr>
+    </w:lvl>
+  </w:abstractNum>
+  <w:abstractNum w:abstractNumId="1">
+    <w:nsid w:val="290E4878"/>
+    <w:multiLevelType w:val="hybridMultilevel"/>
+    <w:tmpl w:val="E9EEFB36"/>
+    <w:lvl w:ilvl="0" w:tplc="0409000F">
+      <w:start w:val="1"/>
+      <w:numFmt w:val="decimal"/>
+      <w:lvlText w:val="%1."/>
+      <w:lvlJc w:val="left"/>
+      <w:pPr>
+        <w:ind w:left="720" w:hanging="360"/>
+      </w:pPr>
+    </w:lvl>
+    <w:lvl w:ilvl="1" w:tplc="04090019" w:tentative="1">
+      <w:start w:val="1"/>
+      <w:numFmt w:val="lowerLetter"/>
+      <w:lvlText w:val="%2."/>
+      <w:lvlJc w:val="left"/>
+      <w:pPr>
+        <w:ind w:left="1440" w:hanging="360"/>
+      </w:pPr>
+    </w:lvl>
+    <w:lvl w:ilvl="2" w:tplc="0409001B" w:tentative="1">
       <w:start w:val="1"/>
       <w:numFmt w:val="lowerRoman"/>
       <w:lvlText w:val="%3."/>
@@ -740,6 +847,9 @@
   </w:abstractNum>
   <w:num w:numId="1">
     <w:abstractNumId w:val="0"/>
+  </w:num>
+  <w:num w:numId="2">
+    <w:abstractNumId w:val="1"/>
   </w:num>
 </w:numbering>
 </file>
@@ -1596,7 +1706,7 @@
 </file>
 
 <file path=customXml/itemProps1.xml><?xml version="1.0" encoding="utf-8"?>
-<ds:datastoreItem xmlns:ds="http://schemas.openxmlformats.org/officeDocument/2006/customXml" ds:itemID="{FA9174EB-9ABA-4BEB-97E4-8BBC56DB7C6C}">
+<ds:datastoreItem xmlns:ds="http://schemas.openxmlformats.org/officeDocument/2006/customXml" ds:itemID="{3D24D6A9-0A1B-4678-ABB1-7D96E59F34A9}">
   <ds:schemaRefs>
     <ds:schemaRef ds:uri="http://schemas.openxmlformats.org/officeDocument/2006/bibliography"/>
   </ds:schemaRefs>

</xml_diff>